<commit_message>
Update name of shape files in scenario 1
</commit_message>
<xml_diff>
--- a/Data/GIS/Scenario1/Description_1.docx
+++ b/Data/GIS/Scenario1/Description_1.docx
@@ -109,14 +109,7 @@
           <w:rFonts w:asciiTheme="majorHAnsi" w:hAnsiTheme="majorHAnsi" w:cstheme="majorHAnsi"/>
           <w:lang w:val="vi-VN"/>
         </w:rPr>
-        <w:t>0</w:t>
-      </w:r>
-      <w:r>
-        <w:rPr>
-          <w:rFonts w:asciiTheme="majorHAnsi" w:hAnsiTheme="majorHAnsi" w:cstheme="majorHAnsi"/>
-          <w:lang w:val="vi-VN"/>
-        </w:rPr>
-        <w:t xml:space="preserve"> </w:t>
+        <w:t>1</w:t>
       </w:r>
     </w:p>
     <w:tbl>
@@ -738,7 +731,14 @@
           <w:rFonts w:asciiTheme="majorHAnsi" w:hAnsiTheme="majorHAnsi" w:cstheme="majorHAnsi"/>
           <w:lang w:val="vi-VN"/>
         </w:rPr>
-        <w:t xml:space="preserve"> LandUse_0</w:t>
+        <w:t xml:space="preserve"> LandUse_</w:t>
+      </w:r>
+      <w:r>
+        <w:rPr>
+          <w:rFonts w:asciiTheme="majorHAnsi" w:hAnsiTheme="majorHAnsi" w:cstheme="majorHAnsi"/>
+          <w:lang w:val="vi-VN"/>
+        </w:rPr>
+        <w:t>1</w:t>
       </w:r>
     </w:p>
     <w:tbl>
@@ -1450,7 +1450,23 @@
           <w:color w:val="000000"/>
           <w:lang w:val="vi-VN"/>
         </w:rPr>
-        <w:t>Building_0.shp</w:t>
+        <w:t>Building_</w:t>
+      </w:r>
+      <w:r>
+        <w:rPr>
+          <w:rFonts w:asciiTheme="majorHAnsi" w:hAnsiTheme="majorHAnsi" w:cstheme="majorHAnsi"/>
+          <w:color w:val="000000"/>
+          <w:lang w:val="vi-VN"/>
+        </w:rPr>
+        <w:t>1</w:t>
+      </w:r>
+      <w:r>
+        <w:rPr>
+          <w:rFonts w:asciiTheme="majorHAnsi" w:hAnsiTheme="majorHAnsi" w:cstheme="majorHAnsi"/>
+          <w:color w:val="000000"/>
+          <w:lang w:val="vi-VN"/>
+        </w:rPr>
+        <w:t>.shp</w:t>
       </w:r>
     </w:p>
     <w:p>

</xml_diff>